<commit_message>
saving lab 2 starter code
</commit_message>
<xml_diff>
--- a/Lab1/ELEC475_Lab_1_Report.docx
+++ b/Lab1/ELEC475_Lab_1_Report.docx
@@ -848,13 +848,8 @@
         <w:t xml:space="preserve"> </w:t>
       </w:r>
       <w:r>
-        <w:t xml:space="preserve">activation </w:t>
-      </w:r>
-      <w:proofErr w:type="gramStart"/>
-      <w:r>
-        <w:t>function</w:t>
-      </w:r>
-      <w:proofErr w:type="gramEnd"/>
+        <w:t>activation function</w:t>
+      </w:r>
     </w:p>
     <w:p>
       <w:pPr>
@@ -885,13 +880,8 @@
       </w:r>
       <w:proofErr w:type="spellEnd"/>
       <w:r>
-        <w:t xml:space="preserve"> activation </w:t>
-      </w:r>
-      <w:proofErr w:type="gramStart"/>
-      <w:r>
-        <w:t>function</w:t>
-      </w:r>
-      <w:proofErr w:type="gramEnd"/>
+        <w:t xml:space="preserve"> activation function</w:t>
+      </w:r>
     </w:p>
     <w:p>
       <w:pPr>
@@ -902,13 +892,8 @@
         </w:numPr>
       </w:pPr>
       <w:r>
-        <w:t xml:space="preserve">Return the result of step </w:t>
-      </w:r>
-      <w:proofErr w:type="gramStart"/>
-      <w:r>
-        <w:t>4</w:t>
-      </w:r>
-      <w:proofErr w:type="gramEnd"/>
+        <w:t>Return the result of step 4</w:t>
+      </w:r>
     </w:p>
     <w:p>
       <w:r>
@@ -956,13 +941,8 @@
       </w:r>
       <w:proofErr w:type="spellEnd"/>
       <w:r>
-        <w:t xml:space="preserve"> activation </w:t>
-      </w:r>
-      <w:proofErr w:type="gramStart"/>
-      <w:r>
-        <w:t>function</w:t>
-      </w:r>
-      <w:proofErr w:type="gramEnd"/>
+        <w:t xml:space="preserve"> activation function</w:t>
+      </w:r>
     </w:p>
     <w:p>
       <w:pPr>
@@ -988,13 +968,8 @@
         <w:t xml:space="preserve">Apply sigmoid </w:t>
       </w:r>
       <w:r>
-        <w:t xml:space="preserve">activation </w:t>
-      </w:r>
-      <w:proofErr w:type="gramStart"/>
-      <w:r>
-        <w:t>function</w:t>
-      </w:r>
-      <w:proofErr w:type="gramEnd"/>
+        <w:t>activation function</w:t>
+      </w:r>
     </w:p>
     <w:p>
       <w:pPr>
@@ -1005,13 +980,8 @@
         </w:numPr>
       </w:pPr>
       <w:r>
-        <w:t xml:space="preserve">Return the result of step </w:t>
-      </w:r>
-      <w:proofErr w:type="gramStart"/>
-      <w:r>
-        <w:t>4</w:t>
-      </w:r>
-      <w:proofErr w:type="gramEnd"/>
+        <w:t>Return the result of step 4</w:t>
+      </w:r>
     </w:p>
     <w:p>
       <w:r>
@@ -1043,18 +1013,9 @@
           <w:i/>
           <w:iCs/>
         </w:rPr>
-        <w:t>torch.</w:t>
-      </w:r>
-      <w:proofErr w:type="gramStart"/>
-      <w:r>
-        <w:rPr>
-          <w:i/>
-          <w:iCs/>
-        </w:rPr>
-        <w:t>nn.functional</w:t>
+        <w:t>torch.nn.functional</w:t>
       </w:r>
       <w:proofErr w:type="spellEnd"/>
-      <w:proofErr w:type="gramEnd"/>
       <w:r>
         <w:rPr>
           <w:i/>
@@ -1106,92 +1067,85 @@
       </w:r>
     </w:p>
     <w:p>
-      <w:r>
-        <w:br w:type="page"/>
+      <w:pPr>
+        <w:pStyle w:val="Heading1"/>
+      </w:pPr>
+      <w:r>
+        <w:t>Training Details</w:t>
       </w:r>
     </w:p>
     <w:p>
-      <w:pPr>
-        <w:pStyle w:val="Heading1"/>
-      </w:pPr>
-      <w:r>
-        <w:lastRenderedPageBreak/>
-        <w:t>Training Details</w:t>
+      <w:r>
+        <w:t xml:space="preserve">The training </w:t>
+      </w:r>
+      <w:r>
+        <w:t>module</w:t>
+      </w:r>
+      <w:r>
+        <w:t xml:space="preserve"> </w:t>
+      </w:r>
+      <w:r>
+        <w:t>made for this lab</w:t>
+      </w:r>
+      <w:r>
+        <w:t xml:space="preserve"> iterates through a dataset </w:t>
+      </w:r>
+      <w:r>
+        <w:t>several</w:t>
+      </w:r>
+      <w:r>
+        <w:t xml:space="preserve"> times</w:t>
+      </w:r>
+      <w:r>
+        <w:t>, putting each image through the model</w:t>
+      </w:r>
+      <w:r>
+        <w:t xml:space="preserve">, comparing the loss, update the weights of the model, and </w:t>
+      </w:r>
+      <w:r>
+        <w:t>can</w:t>
+      </w:r>
+      <w:r>
+        <w:t xml:space="preserve"> save the model as well as save the plot of the loss over each </w:t>
+      </w:r>
+      <w:r>
+        <w:t>epoch</w:t>
+      </w:r>
+      <w:r>
+        <w:t xml:space="preserve">. </w:t>
+      </w:r>
+      <w:r>
+        <w:t>The table below outlines the parameters</w:t>
+      </w:r>
+      <w:r>
+        <w:t xml:space="preserve"> passed</w:t>
+      </w:r>
+      <w:r>
+        <w:t xml:space="preserve"> </w:t>
+      </w:r>
+      <w:r>
+        <w:t xml:space="preserve">to </w:t>
+      </w:r>
+      <w:r>
+        <w:t>the training function, a brief description</w:t>
+      </w:r>
+      <w:r>
+        <w:t xml:space="preserve">, and </w:t>
+      </w:r>
+      <w:r>
+        <w:t xml:space="preserve">what was </w:t>
+      </w:r>
+      <w:r>
+        <w:t>used</w:t>
+      </w:r>
+      <w:r>
+        <w:t xml:space="preserve"> in this labs training:</w:t>
       </w:r>
     </w:p>
-    <w:p>
-      <w:r>
-        <w:t xml:space="preserve">The training </w:t>
-      </w:r>
-      <w:r>
-        <w:t>module</w:t>
-      </w:r>
-      <w:r>
-        <w:t xml:space="preserve"> </w:t>
-      </w:r>
-      <w:r>
-        <w:t>made for this lab</w:t>
-      </w:r>
-      <w:r>
-        <w:t xml:space="preserve"> iterates through a dataset </w:t>
-      </w:r>
-      <w:r>
-        <w:t>several</w:t>
-      </w:r>
-      <w:r>
-        <w:t xml:space="preserve"> times</w:t>
-      </w:r>
-      <w:r>
-        <w:t>, putting each image through the model</w:t>
-      </w:r>
-      <w:r>
-        <w:t xml:space="preserve">, comparing the loss, update the weights of the model, and </w:t>
-      </w:r>
-      <w:proofErr w:type="gramStart"/>
-      <w:r>
-        <w:t xml:space="preserve">has the </w:t>
-      </w:r>
-      <w:r>
-        <w:t>ability to</w:t>
-      </w:r>
-      <w:proofErr w:type="gramEnd"/>
-      <w:r>
-        <w:t xml:space="preserve"> save the model as well as save the plot of the loss over each </w:t>
-      </w:r>
-      <w:r>
-        <w:t>epoch</w:t>
-      </w:r>
-      <w:r>
-        <w:t xml:space="preserve">. </w:t>
-      </w:r>
-      <w:r>
-        <w:t>The table below outlines the parameters</w:t>
-      </w:r>
-      <w:r>
-        <w:t xml:space="preserve"> passed</w:t>
-      </w:r>
-      <w:r>
-        <w:t xml:space="preserve"> </w:t>
-      </w:r>
-      <w:r>
-        <w:t xml:space="preserve">to </w:t>
-      </w:r>
-      <w:r>
-        <w:t>the training function, a brief description</w:t>
-      </w:r>
-      <w:r>
-        <w:t xml:space="preserve">, and </w:t>
-      </w:r>
-      <w:r>
-        <w:t xml:space="preserve">what was </w:t>
-      </w:r>
-      <w:r>
-        <w:t>used</w:t>
-      </w:r>
-      <w:r>
-        <w:t xml:space="preserve"> in this labs training:</w:t>
-      </w:r>
-    </w:p>
+    <w:p/>
+    <w:p/>
+    <w:p/>
+    <w:p/>
     <w:tbl>
       <w:tblPr>
         <w:tblStyle w:val="TableGrid"/>
@@ -1221,6 +1175,7 @@
                 <w:sz w:val="20"/>
                 <w:szCs w:val="20"/>
               </w:rPr>
+              <w:lastRenderedPageBreak/>
               <w:t>Parameter Name</w:t>
             </w:r>
           </w:p>
@@ -1332,23 +1287,7 @@
                 <w:sz w:val="20"/>
                 <w:szCs w:val="20"/>
               </w:rPr>
-              <w:t xml:space="preserve">Number of epochs, the </w:t>
-            </w:r>
-            <w:proofErr w:type="gramStart"/>
-            <w:r>
-              <w:rPr>
-                <w:sz w:val="20"/>
-                <w:szCs w:val="20"/>
-              </w:rPr>
-              <w:t>amount</w:t>
-            </w:r>
-            <w:proofErr w:type="gramEnd"/>
-            <w:r>
-              <w:rPr>
-                <w:sz w:val="20"/>
-                <w:szCs w:val="20"/>
-              </w:rPr>
-              <w:t xml:space="preserve"> of times the model will be put through the training data</w:t>
+              <w:t>Number of epochs, the amount of times the model will be put through the training data</w:t>
             </w:r>
           </w:p>
         </w:tc>
@@ -1472,7 +1411,6 @@
               </w:rPr>
             </w:pPr>
             <w:proofErr w:type="spellStart"/>
-            <w:proofErr w:type="gramStart"/>
             <w:r>
               <w:rPr>
                 <w:sz w:val="20"/>
@@ -1488,7 +1426,6 @@
               <w:t>tim</w:t>
             </w:r>
             <w:proofErr w:type="spellEnd"/>
-            <w:proofErr w:type="gramEnd"/>
           </w:p>
           <w:p>
             <w:pPr>
@@ -1501,14 +1438,12 @@
               <w:rPr>
                 <w:sz w:val="20"/>
                 <w:szCs w:val="20"/>
-                <w:highlight w:val="yellow"/>
-              </w:rPr>
-            </w:pPr>
-            <w:r>
-              <w:rPr>
-                <w:sz w:val="20"/>
-                <w:szCs w:val="20"/>
-                <w:highlight w:val="yellow"/>
+              </w:rPr>
+            </w:pPr>
+            <w:r>
+              <w:rPr>
+                <w:sz w:val="20"/>
+                <w:szCs w:val="20"/>
               </w:rPr>
               <w:t xml:space="preserve">Learning Rate = </w:t>
             </w:r>
@@ -1516,9 +1451,15 @@
               <w:rPr>
                 <w:sz w:val="20"/>
                 <w:szCs w:val="20"/>
-                <w:highlight w:val="yellow"/>
-              </w:rPr>
-              <w:t>1e-4</w:t>
+              </w:rPr>
+              <w:t>1e-</w:t>
+            </w:r>
+            <w:r>
+              <w:rPr>
+                <w:sz w:val="20"/>
+                <w:szCs w:val="20"/>
+              </w:rPr>
+              <w:t>3</w:t>
             </w:r>
           </w:p>
           <w:p>
@@ -1539,7 +1480,6 @@
               <w:rPr>
                 <w:sz w:val="20"/>
                 <w:szCs w:val="20"/>
-                <w:highlight w:val="yellow"/>
               </w:rPr>
               <w:t>Weight_decay</w:t>
             </w:r>
@@ -1548,7 +1488,6 @@
               <w:rPr>
                 <w:sz w:val="20"/>
                 <w:szCs w:val="20"/>
-                <w:highlight w:val="yellow"/>
               </w:rPr>
               <w:t xml:space="preserve"> = </w:t>
             </w:r>
@@ -1556,7 +1495,6 @@
               <w:rPr>
                 <w:sz w:val="20"/>
                 <w:szCs w:val="20"/>
-                <w:highlight w:val="yellow"/>
               </w:rPr>
               <w:t>1e</w:t>
             </w:r>
@@ -1564,7 +1502,6 @@
               <w:rPr>
                 <w:sz w:val="20"/>
                 <w:szCs w:val="20"/>
-                <w:highlight w:val="yellow"/>
               </w:rPr>
               <w:t>-5</w:t>
             </w:r>
@@ -1736,7 +1673,6 @@
               </w:rPr>
             </w:pPr>
             <w:proofErr w:type="spellStart"/>
-            <w:proofErr w:type="gramStart"/>
             <w:r>
               <w:rPr>
                 <w:sz w:val="20"/>
@@ -1745,7 +1681,6 @@
               <w:t>torch.nn</w:t>
             </w:r>
             <w:proofErr w:type="spellEnd"/>
-            <w:proofErr w:type="gramEnd"/>
           </w:p>
         </w:tc>
       </w:tr>
@@ -1966,16 +1901,23 @@
               <w:rPr>
                 <w:sz w:val="20"/>
                 <w:szCs w:val="20"/>
-                <w:highlight w:val="yellow"/>
-              </w:rPr>
-            </w:pPr>
-            <w:r>
-              <w:rPr>
-                <w:sz w:val="20"/>
-                <w:szCs w:val="20"/>
-                <w:highlight w:val="yellow"/>
-              </w:rPr>
-              <w:t>Learning Rate = 1e-4</w:t>
+              </w:rPr>
+            </w:pPr>
+            <w:proofErr w:type="spellStart"/>
+            <w:r>
+              <w:rPr>
+                <w:sz w:val="20"/>
+                <w:szCs w:val="20"/>
+              </w:rPr>
+              <w:t>min_lr</w:t>
+            </w:r>
+            <w:proofErr w:type="spellEnd"/>
+            <w:r>
+              <w:rPr>
+                <w:sz w:val="20"/>
+                <w:szCs w:val="20"/>
+              </w:rPr>
+              <w:t xml:space="preserve"> = 1e-4</w:t>
             </w:r>
           </w:p>
           <w:p>
@@ -1991,23 +1933,26 @@
                 <w:szCs w:val="20"/>
               </w:rPr>
             </w:pPr>
-            <w:proofErr w:type="spellStart"/>
-            <w:r>
-              <w:rPr>
-                <w:sz w:val="20"/>
-                <w:szCs w:val="20"/>
-                <w:highlight w:val="yellow"/>
-              </w:rPr>
-              <w:t>Weight_decay</w:t>
-            </w:r>
-            <w:proofErr w:type="spellEnd"/>
-            <w:r>
-              <w:rPr>
-                <w:sz w:val="20"/>
-                <w:szCs w:val="20"/>
-                <w:highlight w:val="yellow"/>
-              </w:rPr>
-              <w:t xml:space="preserve"> = 1e-5</w:t>
+            <w:r>
+              <w:rPr>
+                <w:sz w:val="20"/>
+                <w:szCs w:val="20"/>
+              </w:rPr>
+              <w:t>factor</w:t>
+            </w:r>
+            <w:r>
+              <w:rPr>
+                <w:sz w:val="20"/>
+                <w:szCs w:val="20"/>
+              </w:rPr>
+              <w:t xml:space="preserve">= </w:t>
+            </w:r>
+            <w:r>
+              <w:rPr>
+                <w:sz w:val="20"/>
+                <w:szCs w:val="20"/>
+              </w:rPr>
+              <w:t>0.1</w:t>
             </w:r>
           </w:p>
         </w:tc>
@@ -2308,7 +2253,6 @@
         </w:tc>
       </w:tr>
     </w:tbl>
-    <w:p/>
     <w:p>
       <w:pPr>
         <w:pStyle w:val="Heading1"/>
@@ -2318,120 +2262,122 @@
       </w:r>
     </w:p>
     <w:p>
-      <w:pPr>
-        <w:rPr>
-          <w:b/>
-          <w:bCs/>
-        </w:rPr>
-      </w:pPr>
-      <w:r>
-        <w:rPr>
-          <w:b/>
-          <w:bCs/>
-        </w:rPr>
-        <w:t>Results: A brief description of how well the system worked. Was it as expected, or were there some difficulties and surprizes? Include the loss curve plot in this section, and specifically comment on its behaviour.</w:t>
+      <w:r>
+        <w:t>Using the training function as outlined above resulted in a system that seemed to work well</w:t>
+      </w:r>
+      <w:r>
+        <w:t xml:space="preserve"> most of the time</w:t>
+      </w:r>
+      <w:r>
+        <w:t xml:space="preserve">. </w:t>
+      </w:r>
+      <w:r>
+        <w:t xml:space="preserve">After running the training </w:t>
+      </w:r>
+      <w:r>
+        <w:t>multiple times</w:t>
+      </w:r>
+      <w:r>
+        <w:t xml:space="preserve"> </w:t>
+      </w:r>
+      <w:r>
+        <w:t xml:space="preserve">and </w:t>
+      </w:r>
+      <w:r>
+        <w:t>testing different</w:t>
+      </w:r>
+      <w:r>
+        <w:t xml:space="preserve"> learning rate</w:t>
+      </w:r>
+      <w:r>
+        <w:t>s</w:t>
+      </w:r>
+      <w:r>
+        <w:t>, optimizer</w:t>
+      </w:r>
+      <w:r>
+        <w:t>s</w:t>
+      </w:r>
+      <w:r>
+        <w:t>,</w:t>
+      </w:r>
+      <w:r>
+        <w:t xml:space="preserve"> and</w:t>
+      </w:r>
+      <w:r>
+        <w:t xml:space="preserve"> scheduler</w:t>
+      </w:r>
+      <w:r>
+        <w:t>s</w:t>
+      </w:r>
+      <w:r>
+        <w:t xml:space="preserve"> used</w:t>
+      </w:r>
+      <w:r>
+        <w:t xml:space="preserve"> </w:t>
+      </w:r>
+      <w:r>
+        <w:t>the smallest</w:t>
+      </w:r>
+      <w:r>
+        <w:t xml:space="preserve"> </w:t>
+      </w:r>
+      <w:r>
+        <w:t xml:space="preserve">reproduceable </w:t>
+      </w:r>
+      <w:r>
+        <w:t xml:space="preserve">loss </w:t>
+      </w:r>
+      <w:r>
+        <w:t>was 0.02</w:t>
+      </w:r>
+      <w:r>
+        <w:t>47</w:t>
+      </w:r>
+      <w:r>
+        <w:t>.</w:t>
+      </w:r>
+      <w:r>
+        <w:t xml:space="preserve"> </w:t>
+      </w:r>
+      <w:r>
+        <w:t xml:space="preserve">The loss curve plot of the final training </w:t>
+      </w:r>
+      <w:r>
+        <w:t xml:space="preserve">function looked as what was expected from </w:t>
+      </w:r>
+      <w:r>
+        <w:t xml:space="preserve">different </w:t>
+      </w:r>
+      <w:r>
+        <w:t>example</w:t>
+      </w:r>
+      <w:r>
+        <w:t>s</w:t>
+      </w:r>
+      <w:r>
+        <w:t xml:space="preserve"> in lectures</w:t>
+      </w:r>
+      <w:r>
+        <w:t>, please see below</w:t>
+      </w:r>
+      <w:r>
+        <w:t>.</w:t>
       </w:r>
     </w:p>
     <w:p>
-      <w:r>
-        <w:t>Using the training function as outlined above resulted in a system that seemed to work well</w:t>
-      </w:r>
-      <w:r>
-        <w:t xml:space="preserve"> most of the time</w:t>
-      </w:r>
-      <w:r>
-        <w:t xml:space="preserve">. </w:t>
-      </w:r>
-      <w:r>
-        <w:t xml:space="preserve">After running the training </w:t>
-      </w:r>
-      <w:r>
-        <w:t>multiple times</w:t>
-      </w:r>
-      <w:r>
-        <w:t xml:space="preserve"> </w:t>
-      </w:r>
-      <w:r>
-        <w:t xml:space="preserve">and </w:t>
-      </w:r>
-      <w:r>
-        <w:t>testing different</w:t>
-      </w:r>
-      <w:r>
-        <w:t xml:space="preserve"> learning rate</w:t>
-      </w:r>
-      <w:r>
-        <w:t>s</w:t>
-      </w:r>
-      <w:r>
-        <w:t>, optimizer</w:t>
-      </w:r>
-      <w:r>
-        <w:t>s</w:t>
-      </w:r>
-      <w:r>
-        <w:t>,</w:t>
-      </w:r>
-      <w:r>
-        <w:t xml:space="preserve"> and</w:t>
-      </w:r>
-      <w:r>
-        <w:t xml:space="preserve"> scheduler</w:t>
-      </w:r>
-      <w:r>
-        <w:t>s</w:t>
-      </w:r>
-      <w:r>
-        <w:t xml:space="preserve"> used</w:t>
-      </w:r>
-      <w:r>
-        <w:t xml:space="preserve"> </w:t>
-      </w:r>
-      <w:r>
-        <w:t>the smallest</w:t>
-      </w:r>
-      <w:r>
-        <w:t xml:space="preserve"> </w:t>
-      </w:r>
-      <w:r>
-        <w:t xml:space="preserve">reproduceable </w:t>
-      </w:r>
-      <w:r>
-        <w:t xml:space="preserve">loss </w:t>
-      </w:r>
-      <w:r>
-        <w:t>was 0.023</w:t>
-      </w:r>
-      <w:r>
-        <w:t>.</w:t>
-      </w:r>
-      <w:r>
-        <w:t xml:space="preserve"> </w:t>
-      </w:r>
-      <w:r>
-        <w:t xml:space="preserve">The loss curve plot of the final training </w:t>
-      </w:r>
-      <w:r>
-        <w:t>function looked as what was expected from the example in lectures</w:t>
-      </w:r>
-      <w:r>
-        <w:t>, please see below</w:t>
-      </w:r>
-      <w:r>
-        <w:t>.</w:t>
-      </w:r>
-    </w:p>
-    <w:p>
+      <w:pPr>
+        <w:jc w:val="center"/>
+      </w:pPr>
       <w:r>
         <w:rPr>
           <w:noProof/>
         </w:rPr>
-        <w:lastRenderedPageBreak/>
         <w:drawing>
-          <wp:inline distT="0" distB="0" distL="0" distR="0" wp14:anchorId="50DF0AE2" wp14:editId="051BD81F">
-            <wp:extent cx="5943600" cy="3467100"/>
+          <wp:inline distT="0" distB="0" distL="0" distR="0" wp14:anchorId="76025FF1" wp14:editId="0CA69E42">
+            <wp:extent cx="5397689" cy="3145428"/>
             <wp:effectExtent l="0" t="0" r="0" b="0"/>
-            <wp:docPr id="616780535" name="Picture 1" descr="A graph with a line&#10;&#10;Description automatically generated"/>
+            <wp:docPr id="380763931" name="Picture 1"/>
             <wp:cNvGraphicFramePr>
               <a:graphicFrameLocks xmlns:a="http://schemas.openxmlformats.org/drawingml/2006/main" noChangeAspect="1"/>
             </wp:cNvGraphicFramePr>
@@ -2439,7 +2385,7 @@
               <a:graphicData uri="http://schemas.openxmlformats.org/drawingml/2006/picture">
                 <pic:pic xmlns:pic="http://schemas.openxmlformats.org/drawingml/2006/picture">
                   <pic:nvPicPr>
-                    <pic:cNvPr id="616780535" name="Picture 1" descr="A graph with a line&#10;&#10;Description automatically generated"/>
+                    <pic:cNvPr id="0" name="Picture 1"/>
                     <pic:cNvPicPr>
                       <a:picLocks noChangeAspect="1" noChangeArrowheads="1"/>
                     </pic:cNvPicPr>
@@ -2460,7 +2406,7 @@
                   <pic:spPr bwMode="auto">
                     <a:xfrm>
                       <a:off x="0" y="0"/>
-                      <a:ext cx="5943600" cy="3467100"/>
+                      <a:ext cx="5409141" cy="3152102"/>
                     </a:xfrm>
                     <a:prstGeom prst="rect">
                       <a:avLst/>
@@ -2479,6 +2425,7 @@
     </w:p>
     <w:p>
       <w:r>
+        <w:lastRenderedPageBreak/>
         <w:t>Over the first 5</w:t>
       </w:r>
       <w:r>
@@ -2491,7 +2438,13 @@
         <w:t>a sharp slope reducing the lo</w:t>
       </w:r>
       <w:r>
-        <w:t>ss from about 0.11 to 0.04</w:t>
+        <w:t>ss from about 0.1</w:t>
+      </w:r>
+      <w:r>
+        <w:t>05</w:t>
+      </w:r>
+      <w:r>
+        <w:t xml:space="preserve"> to 0.04</w:t>
       </w:r>
       <w:r>
         <w:t>5</w:t>
@@ -2500,13 +2453,16 @@
         <w:t xml:space="preserve">. From there the curve drastically </w:t>
       </w:r>
       <w:r>
-        <w:t xml:space="preserve">plateaued, and </w:t>
-      </w:r>
-      <w:r>
-        <w:t>eventually from the 1</w:t>
-      </w:r>
-      <w:r>
-        <w:t>5</w:t>
+        <w:t>plateaued</w:t>
+      </w:r>
+      <w:r>
+        <w:t xml:space="preserve"> </w:t>
+      </w:r>
+      <w:r>
+        <w:t>from the 1</w:t>
+      </w:r>
+      <w:r>
+        <w:t>0</w:t>
       </w:r>
       <w:r>
         <w:rPr>
@@ -2515,19 +2471,22 @@
         <w:t>th</w:t>
       </w:r>
       <w:r>
-        <w:t xml:space="preserve"> – 50</w:t>
+        <w:t xml:space="preserve"> – </w:t>
+      </w:r>
+      <w:r>
+        <w:t>22</w:t>
       </w:r>
       <w:r>
         <w:rPr>
           <w:vertAlign w:val="superscript"/>
         </w:rPr>
-        <w:t>th</w:t>
+        <w:t>nd</w:t>
       </w:r>
       <w:r>
         <w:t xml:space="preserve"> epoch</w:t>
       </w:r>
       <w:r>
-        <w:t xml:space="preserve"> the slope was almost linear with a slight decline.</w:t>
+        <w:t>, then had another slight dip from epoch 25 on to 50.</w:t>
       </w:r>
     </w:p>
     <w:p>

</xml_diff>